<commit_message>
Se agrega texto de amor
</commit_message>
<xml_diff>
--- a/FOTOCOPIA.docx
+++ b/FOTOCOPIA.docx
@@ -1505,7 +1505,6 @@
           <w:b/>
         </w:rPr>
       </w:pPr>
-      <w:bookmarkStart w:id="0" w:name="_GoBack"/>
       <w:r>
         <w:rPr>
           <w:b/>
@@ -1513,7 +1512,6 @@
         <w:t>T. de rolle generalizado</w:t>
       </w:r>
     </w:p>
-    <w:bookmarkEnd w:id="0"/>
     <w:p>
       <w:pPr>
         <w:ind w:left="708" w:firstLine="684"/>
@@ -2764,13 +2762,7 @@
                 <w:rPr>
                   <w:rFonts w:ascii="Cambria Math" w:eastAsiaTheme="minorEastAsia" w:hAnsi="Cambria Math"/>
                 </w:rPr>
-                <m:t xml:space="preserve"> </m:t>
-              </m:r>
-              <m:r>
-                <w:rPr>
-                  <w:rFonts w:ascii="Cambria Math" w:eastAsiaTheme="minorEastAsia" w:hAnsi="Cambria Math"/>
-                </w:rPr>
-                <m:t>dt</m:t>
+                <m:t xml:space="preserve"> dt</m:t>
               </m:r>
             </m:e>
           </m:nary>
@@ -2870,13 +2862,7 @@
             <w:rPr>
               <w:rFonts w:ascii="Cambria Math" w:eastAsiaTheme="minorEastAsia" w:hAnsi="Cambria Math"/>
             </w:rPr>
-            <m:t xml:space="preserve"> -</m:t>
-          </m:r>
-          <m:r>
-            <w:rPr>
-              <w:rFonts w:ascii="Cambria Math" w:eastAsiaTheme="minorEastAsia" w:hAnsi="Cambria Math"/>
-            </w:rPr>
-            <m:t>f</m:t>
+            <m:t xml:space="preserve"> -f</m:t>
           </m:r>
           <m:d>
             <m:dPr>
@@ -4414,6 +4400,73 @@
           </m:sSub>
         </m:oMath>
       </m:oMathPara>
+    </w:p>
+    <w:p>
+      <w:pPr>
+        <w:tabs>
+          <w:tab w:val="left" w:pos="3065"/>
+        </w:tabs>
+        <w:rPr>
+          <w:rFonts w:eastAsiaTheme="minorEastAsia"/>
+          <w:lang w:val="en-US"/>
+        </w:rPr>
+      </w:pPr>
+    </w:p>
+    <w:p>
+      <w:pPr>
+        <w:tabs>
+          <w:tab w:val="left" w:pos="3065"/>
+        </w:tabs>
+        <w:rPr>
+          <w:rFonts w:eastAsiaTheme="minorEastAsia"/>
+          <w:lang w:val="en-US"/>
+        </w:rPr>
+      </w:pPr>
+    </w:p>
+    <w:p>
+      <w:pPr>
+        <w:tabs>
+          <w:tab w:val="left" w:pos="3065"/>
+        </w:tabs>
+        <w:rPr>
+          <w:rFonts w:eastAsiaTheme="minorEastAsia"/>
+          <w:lang w:val="en-US"/>
+        </w:rPr>
+      </w:pPr>
+      <w:proofErr w:type="spellStart"/>
+      <w:r>
+        <w:rPr>
+          <w:rFonts w:eastAsiaTheme="minorEastAsia"/>
+          <w:lang w:val="en-US"/>
+        </w:rPr>
+        <w:t>Chicaiza</w:t>
+      </w:r>
+      <w:proofErr w:type="spellEnd"/>
+      <w:r>
+        <w:rPr>
+          <w:rFonts w:eastAsiaTheme="minorEastAsia"/>
+          <w:lang w:val="en-US"/>
+        </w:rPr>
+        <w:t xml:space="preserve"> </w:t>
+      </w:r>
+      <w:proofErr w:type="spellStart"/>
+      <w:r>
+        <w:rPr>
+          <w:rFonts w:eastAsiaTheme="minorEastAsia"/>
+          <w:lang w:val="en-US"/>
+        </w:rPr>
+        <w:t>te</w:t>
+      </w:r>
+      <w:proofErr w:type="spellEnd"/>
+      <w:r>
+        <w:rPr>
+          <w:rFonts w:eastAsiaTheme="minorEastAsia"/>
+          <w:lang w:val="en-US"/>
+        </w:rPr>
+        <w:t xml:space="preserve"> amoooo</w:t>
+      </w:r>
+      <w:bookmarkStart w:id="0" w:name="_GoBack"/>
+      <w:bookmarkEnd w:id="0"/>
     </w:p>
     <w:p>
       <w:pPr>

</xml_diff>